<commit_message>
Do raportu dodano opis i schematy/layouty
</commit_message>
<xml_diff>
--- a/raport/[AUPwSC]_MJelen_MMagola_MRogowski_raport_ADC.docx
+++ b/raport/[AUPwSC]_MJelen_MMagola_MRogowski_raport_ADC.docx
@@ -88,7 +88,13 @@
               <w:rPr>
                 <w:b/>
               </w:rPr>
-              <w:t>Raport z projektu modułu przetwornika ADC</w:t>
+              <w:t>Raport z projektu modułu przetwornika A</w:t>
+            </w:r>
+            <w:r>
+              <w:rPr>
+                <w:b/>
+              </w:rPr>
+              <w:t>/C</w:t>
             </w:r>
             <w:r>
               <w:rPr>
@@ -131,10 +137,152 @@
       </w:pPr>
       <w:r>
         <w:tab/>
-      </w:r>
-      <w:r>
         <w:t xml:space="preserve">Zadanie polegało na </w:t>
       </w:r>
+      <w:r>
+        <w:t>zaprojektowaniu i wykonaniu modułu przetwornika A/C spełniającego następujące kryteria:</w:t>
+      </w:r>
+    </w:p>
+    <w:p>
+      <w:pPr>
+        <w:pStyle w:val="Akapitzlist"/>
+        <w:numPr>
+          <w:ilvl w:val="0"/>
+          <w:numId w:val="1"/>
+        </w:numPr>
+        <w:jc w:val="both"/>
+      </w:pPr>
+      <w:r>
+        <w:t>poziom napięcia wejściowego</w:t>
+      </w:r>
+      <w:r>
+        <w:tab/>
+      </w:r>
+      <w:r>
+        <w:tab/>
+        <w:t>+/- 1 V</w:t>
+      </w:r>
+    </w:p>
+    <w:p>
+      <w:pPr>
+        <w:pStyle w:val="Akapitzlist"/>
+        <w:numPr>
+          <w:ilvl w:val="0"/>
+          <w:numId w:val="1"/>
+        </w:numPr>
+        <w:jc w:val="both"/>
+      </w:pPr>
+      <w:r>
+        <w:t>częstotliwość zegara</w:t>
+      </w:r>
+      <w:r>
+        <w:tab/>
+      </w:r>
+      <w:r>
+        <w:tab/>
+      </w:r>
+      <w:r>
+        <w:tab/>
+        <w:t>40 MHz</w:t>
+      </w:r>
+    </w:p>
+    <w:p>
+      <w:pPr>
+        <w:pStyle w:val="Akapitzlist"/>
+        <w:numPr>
+          <w:ilvl w:val="0"/>
+          <w:numId w:val="1"/>
+        </w:numPr>
+        <w:jc w:val="both"/>
+      </w:pPr>
+      <w:r>
+        <w:t>pasmo przenoszenia</w:t>
+      </w:r>
+      <w:r>
+        <w:tab/>
+      </w:r>
+      <w:r>
+        <w:tab/>
+      </w:r>
+      <w:r>
+        <w:tab/>
+        <w:t>15 MHz</w:t>
+      </w:r>
+    </w:p>
+    <w:p>
+      <w:pPr>
+        <w:pStyle w:val="Akapitzlist"/>
+        <w:numPr>
+          <w:ilvl w:val="0"/>
+          <w:numId w:val="1"/>
+        </w:numPr>
+        <w:jc w:val="both"/>
+      </w:pPr>
+      <w:r>
+        <w:t>typ wejścia</w:t>
+      </w:r>
+      <w:r>
+        <w:tab/>
+      </w:r>
+      <w:r>
+        <w:tab/>
+      </w:r>
+      <w:r>
+        <w:tab/>
+      </w:r>
+      <w:r>
+        <w:tab/>
+        <w:t>niesymetryczne 50 Ω, gniazdo SMA</w:t>
+      </w:r>
+    </w:p>
+    <w:p>
+      <w:pPr>
+        <w:pStyle w:val="Akapitzlist"/>
+        <w:numPr>
+          <w:ilvl w:val="0"/>
+          <w:numId w:val="1"/>
+        </w:numPr>
+        <w:jc w:val="both"/>
+      </w:pPr>
+      <w:r>
+        <w:t>wyjście cyfrowe</w:t>
+      </w:r>
+      <w:r>
+        <w:tab/>
+      </w:r>
+      <w:r>
+        <w:tab/>
+      </w:r>
+      <w:r>
+        <w:tab/>
+        <w:t>równoległe, LVCMOS (3,3 V)</w:t>
+      </w:r>
+    </w:p>
+    <w:p>
+      <w:pPr>
+        <w:pStyle w:val="Akapitzlist"/>
+        <w:numPr>
+          <w:ilvl w:val="0"/>
+          <w:numId w:val="1"/>
+        </w:numPr>
+        <w:jc w:val="both"/>
+      </w:pPr>
+      <w:r>
+        <w:t>zasilanie</w:t>
+      </w:r>
+      <w:r>
+        <w:tab/>
+      </w:r>
+      <w:r>
+        <w:tab/>
+      </w:r>
+      <w:r>
+        <w:tab/>
+      </w:r>
+      <w:r>
+        <w:tab/>
+        <w:t>+/- 5 V</w:t>
+      </w:r>
     </w:p>
     <w:p>
       <w:pPr>
@@ -144,59 +292,806 @@
         <w:t>Realizacja</w:t>
       </w:r>
     </w:p>
+    <w:p>
+      <w:pPr>
+        <w:pStyle w:val="Nagwek2"/>
+      </w:pPr>
+      <w:r>
+        <w:t>Symulacje</w:t>
+      </w:r>
+    </w:p>
+    <w:p>
+      <w:pPr>
+        <w:jc w:val="both"/>
+      </w:pPr>
+      <w:r>
+        <w:tab/>
+        <w:t xml:space="preserve">Przed rozpoczęciem prac nad płytką należało opracować schemat ideowy układu kondycjonującego dla przetwornika różnicowego. Zaproponowano układ oparty o topologię </w:t>
+      </w:r>
+      <w:proofErr w:type="spellStart"/>
+      <w:r>
+        <w:t>Multiple</w:t>
+      </w:r>
+      <w:proofErr w:type="spellEnd"/>
+      <w:r>
+        <w:t xml:space="preserve"> Feedback oraz </w:t>
+      </w:r>
+      <w:proofErr w:type="spellStart"/>
+      <w:r>
+        <w:t>Sallen-Key</w:t>
+      </w:r>
+      <w:proofErr w:type="spellEnd"/>
+      <w:r>
+        <w:t>, oba w wersji filtru dolnoprzepustowego. Dodatkowo zastosowano scalony filtr LT6600</w:t>
+      </w:r>
+      <w:r>
+        <w:t>-15</w:t>
+      </w:r>
+      <w:r>
+        <w:t xml:space="preserve">. </w:t>
+      </w:r>
+      <w:r>
+        <w:fldChar w:fldCharType="begin"/>
+      </w:r>
+      <w:r>
+        <w:instrText xml:space="preserve"> REF _Ref473653363 \h </w:instrText>
+      </w:r>
+      <w:r>
+        <w:fldChar w:fldCharType="separate"/>
+      </w:r>
+      <w:r>
+        <w:t xml:space="preserve">Rys </w:t>
+      </w:r>
+      <w:r>
+        <w:rPr>
+          <w:noProof/>
+        </w:rPr>
+        <w:t>1</w:t>
+      </w:r>
+      <w:r>
+        <w:fldChar w:fldCharType="end"/>
+      </w:r>
+      <w:r>
+        <w:t xml:space="preserve"> przedstawia schemat ideowy toru kondycjonującego używany w symulacjach.</w:t>
+      </w:r>
+    </w:p>
+    <w:p>
+      <w:pPr>
+        <w:keepNext/>
+        <w:jc w:val="center"/>
+      </w:pPr>
+      <w:r>
+        <w:rPr>
+          <w:noProof/>
+          <w:lang w:eastAsia="pl-PL"/>
+        </w:rPr>
+        <w:drawing>
+          <wp:inline distT="0" distB="0" distL="0" distR="0" wp14:anchorId="24A7C68B" wp14:editId="53789823">
+            <wp:extent cx="5753100" cy="2257425"/>
+            <wp:effectExtent l="0" t="0" r="0" b="9525"/>
+            <wp:docPr id="8" name="Obraz 8" descr="D:\Zesta\Analogowe uklady peryferyjne\repo\raport\sym_sch.PNG"/>
+            <wp:cNvGraphicFramePr>
+              <a:graphicFrameLocks xmlns:a="http://schemas.openxmlformats.org/drawingml/2006/main" noChangeAspect="1"/>
+            </wp:cNvGraphicFramePr>
+            <a:graphic xmlns:a="http://schemas.openxmlformats.org/drawingml/2006/main">
+              <a:graphicData uri="http://schemas.openxmlformats.org/drawingml/2006/picture">
+                <pic:pic xmlns:pic="http://schemas.openxmlformats.org/drawingml/2006/picture">
+                  <pic:nvPicPr>
+                    <pic:cNvPr id="0" name="Picture 8" descr="D:\Zesta\Analogowe uklady peryferyjne\repo\raport\sym_sch.PNG"/>
+                    <pic:cNvPicPr>
+                      <a:picLocks noChangeAspect="1" noChangeArrowheads="1"/>
+                    </pic:cNvPicPr>
+                  </pic:nvPicPr>
+                  <pic:blipFill>
+                    <a:blip r:embed="rId9">
+                      <a:extLst>
+                        <a:ext uri="{28A0092B-C50C-407E-A947-70E740481C1C}">
+                          <a14:useLocalDpi xmlns:a14="http://schemas.microsoft.com/office/drawing/2010/main" val="0"/>
+                        </a:ext>
+                      </a:extLst>
+                    </a:blip>
+                    <a:srcRect/>
+                    <a:stretch>
+                      <a:fillRect/>
+                    </a:stretch>
+                  </pic:blipFill>
+                  <pic:spPr bwMode="auto">
+                    <a:xfrm>
+                      <a:off x="0" y="0"/>
+                      <a:ext cx="5753100" cy="2257425"/>
+                    </a:xfrm>
+                    <a:prstGeom prst="rect">
+                      <a:avLst/>
+                    </a:prstGeom>
+                    <a:noFill/>
+                    <a:ln>
+                      <a:noFill/>
+                    </a:ln>
+                  </pic:spPr>
+                </pic:pic>
+              </a:graphicData>
+            </a:graphic>
+          </wp:inline>
+        </w:drawing>
+      </w:r>
+    </w:p>
+    <w:p>
+      <w:pPr>
+        <w:pStyle w:val="Legenda"/>
+      </w:pPr>
+      <w:bookmarkStart w:id="0" w:name="_Ref473653363"/>
+      <w:r>
+        <w:t xml:space="preserve">Rys </w:t>
+      </w:r>
+      <w:r>
+        <w:fldChar w:fldCharType="begin"/>
+      </w:r>
+      <w:r>
+        <w:instrText xml:space="preserve"> SEQ Rys \* ARABIC </w:instrText>
+      </w:r>
+      <w:r>
+        <w:fldChar w:fldCharType="separate"/>
+      </w:r>
+      <w:r>
+        <w:rPr>
+          <w:noProof/>
+        </w:rPr>
+        <w:t>1</w:t>
+      </w:r>
+      <w:r>
+        <w:rPr>
+          <w:noProof/>
+        </w:rPr>
+        <w:fldChar w:fldCharType="end"/>
+      </w:r>
+      <w:bookmarkEnd w:id="0"/>
+      <w:r>
+        <w:t xml:space="preserve"> Schemat układu kondycjonującego użytego w symulacji</w:t>
+      </w:r>
+    </w:p>
     <w:p/>
+    <w:p/>
+    <w:p>
+      <w:pPr>
+        <w:jc w:val="both"/>
+      </w:pPr>
+      <w:r>
+        <w:lastRenderedPageBreak/>
+        <w:tab/>
+        <w:t xml:space="preserve">Wyniki symulacji były akceptowalne. 3 </w:t>
+      </w:r>
+      <w:proofErr w:type="spellStart"/>
+      <w:r>
+        <w:t>dB</w:t>
+      </w:r>
+      <w:proofErr w:type="spellEnd"/>
+      <w:r>
+        <w:t xml:space="preserve"> częstotliwość graniczna układu wyniosła około 14,6 MHz. Dla 15 MHz amplituda spadła do poziomu około -3,5 </w:t>
+      </w:r>
+      <w:proofErr w:type="spellStart"/>
+      <w:r>
+        <w:t>dB</w:t>
+      </w:r>
+      <w:proofErr w:type="spellEnd"/>
+      <w:r>
+        <w:t xml:space="preserve">, a dla 20 MHz do poziomu około -13 </w:t>
+      </w:r>
+      <w:proofErr w:type="spellStart"/>
+      <w:r>
+        <w:t>dB</w:t>
+      </w:r>
+      <w:proofErr w:type="spellEnd"/>
+      <w:r>
+        <w:t xml:space="preserve">. Wyniki zostały przedstawione na </w:t>
+      </w:r>
+      <w:r>
+        <w:fldChar w:fldCharType="begin"/>
+      </w:r>
+      <w:r>
+        <w:instrText xml:space="preserve"> REF _Ref473653920 \h </w:instrText>
+      </w:r>
+      <w:r>
+        <w:fldChar w:fldCharType="separate"/>
+      </w:r>
+      <w:r>
+        <w:t xml:space="preserve">Rys </w:t>
+      </w:r>
+      <w:r>
+        <w:rPr>
+          <w:noProof/>
+        </w:rPr>
+        <w:t>2</w:t>
+      </w:r>
+      <w:r>
+        <w:fldChar w:fldCharType="end"/>
+      </w:r>
+    </w:p>
+    <w:p>
+      <w:pPr>
+        <w:keepNext/>
+        <w:jc w:val="center"/>
+      </w:pPr>
+      <w:r>
+        <w:rPr>
+          <w:noProof/>
+          <w:lang w:eastAsia="pl-PL"/>
+        </w:rPr>
+        <w:drawing>
+          <wp:inline distT="0" distB="0" distL="0" distR="0" wp14:anchorId="01CB8836" wp14:editId="78353B8F">
+            <wp:extent cx="5753100" cy="2695575"/>
+            <wp:effectExtent l="0" t="0" r="0" b="9525"/>
+            <wp:docPr id="9" name="Obraz 9" descr="D:\Zesta\Analogowe uklady peryferyjne\repo\raport\ac.PNG"/>
+            <wp:cNvGraphicFramePr>
+              <a:graphicFrameLocks xmlns:a="http://schemas.openxmlformats.org/drawingml/2006/main" noChangeAspect="1"/>
+            </wp:cNvGraphicFramePr>
+            <a:graphic xmlns:a="http://schemas.openxmlformats.org/drawingml/2006/main">
+              <a:graphicData uri="http://schemas.openxmlformats.org/drawingml/2006/picture">
+                <pic:pic xmlns:pic="http://schemas.openxmlformats.org/drawingml/2006/picture">
+                  <pic:nvPicPr>
+                    <pic:cNvPr id="0" name="Picture 9" descr="D:\Zesta\Analogowe uklady peryferyjne\repo\raport\ac.PNG"/>
+                    <pic:cNvPicPr>
+                      <a:picLocks noChangeAspect="1" noChangeArrowheads="1"/>
+                    </pic:cNvPicPr>
+                  </pic:nvPicPr>
+                  <pic:blipFill>
+                    <a:blip r:embed="rId10">
+                      <a:extLst>
+                        <a:ext uri="{28A0092B-C50C-407E-A947-70E740481C1C}">
+                          <a14:useLocalDpi xmlns:a14="http://schemas.microsoft.com/office/drawing/2010/main" val="0"/>
+                        </a:ext>
+                      </a:extLst>
+                    </a:blip>
+                    <a:srcRect/>
+                    <a:stretch>
+                      <a:fillRect/>
+                    </a:stretch>
+                  </pic:blipFill>
+                  <pic:spPr bwMode="auto">
+                    <a:xfrm>
+                      <a:off x="0" y="0"/>
+                      <a:ext cx="5753100" cy="2695575"/>
+                    </a:xfrm>
+                    <a:prstGeom prst="rect">
+                      <a:avLst/>
+                    </a:prstGeom>
+                    <a:noFill/>
+                    <a:ln>
+                      <a:noFill/>
+                    </a:ln>
+                  </pic:spPr>
+                </pic:pic>
+              </a:graphicData>
+            </a:graphic>
+          </wp:inline>
+        </w:drawing>
+      </w:r>
+    </w:p>
+    <w:p>
+      <w:pPr>
+        <w:pStyle w:val="Legenda"/>
+      </w:pPr>
+      <w:bookmarkStart w:id="1" w:name="_Ref473653920"/>
+      <w:r>
+        <w:t xml:space="preserve">Rys </w:t>
+      </w:r>
+      <w:r>
+        <w:fldChar w:fldCharType="begin"/>
+      </w:r>
+      <w:r>
+        <w:instrText xml:space="preserve"> SEQ Rys \* ARABIC </w:instrText>
+      </w:r>
+      <w:r>
+        <w:fldChar w:fldCharType="separate"/>
+      </w:r>
+      <w:r>
+        <w:rPr>
+          <w:noProof/>
+        </w:rPr>
+        <w:t>2</w:t>
+      </w:r>
+      <w:r>
+        <w:rPr>
+          <w:noProof/>
+        </w:rPr>
+        <w:fldChar w:fldCharType="end"/>
+      </w:r>
+      <w:bookmarkEnd w:id="1"/>
+      <w:r>
+        <w:t xml:space="preserve"> Wyniki symulacji toru kondycjonującego</w:t>
+      </w:r>
+    </w:p>
+    <w:p>
+      <w:pPr>
+        <w:jc w:val="both"/>
+      </w:pPr>
+    </w:p>
+    <w:p>
+      <w:pPr>
+        <w:pStyle w:val="Nagwek2"/>
+      </w:pPr>
+      <w:r>
+        <w:t>Schemat ideowy</w:t>
+      </w:r>
+    </w:p>
+    <w:p>
+      <w:pPr>
+        <w:jc w:val="both"/>
+      </w:pPr>
+      <w:r>
+        <w:tab/>
+      </w:r>
+      <w:r>
+        <w:t xml:space="preserve">Przetwarzanie A/C realizowane jest przez układ AD9235BCPZ-40. Na schemat naniesiono niezbędne elementy tj. kondensatory odsprzęgające na liniach zasilających oraz wyjściach źródeł referencyjnych, dzielniki wyboru trybu pracy przetwornika. Dodatkowo zastosowano układ inwerterów </w:t>
+      </w:r>
+      <w:r>
+        <w:t xml:space="preserve">74LVC2G14 </w:t>
+      </w:r>
+      <w:r>
+        <w:t>na linii zegarowej w celu ewentualnego dopasowania zboczy sygnału zegarowego i linii danych dla przetwornika C/A. Wszystkie układ</w:t>
+      </w:r>
+      <w:r>
+        <w:t>y są zasilanie napięciem 3,3 V</w:t>
+      </w:r>
+      <w:r>
+        <w:t>, którego źródłem jest stabilizator LT1521-3.3</w:t>
+      </w:r>
+      <w:r>
+        <w:t xml:space="preserve">. Schemat ideowy przedstawiono na </w:t>
+      </w:r>
+      <w:r>
+        <w:fldChar w:fldCharType="begin"/>
+      </w:r>
+      <w:r>
+        <w:instrText xml:space="preserve"> REF _Ref473655103 \h </w:instrText>
+      </w:r>
+      <w:r>
+        <w:fldChar w:fldCharType="separate"/>
+      </w:r>
+      <w:r>
+        <w:t xml:space="preserve">Rys </w:t>
+      </w:r>
+      <w:r>
+        <w:rPr>
+          <w:noProof/>
+        </w:rPr>
+        <w:t>3</w:t>
+      </w:r>
+      <w:r>
+        <w:fldChar w:fldCharType="end"/>
+      </w:r>
+      <w:bookmarkStart w:id="2" w:name="_GoBack"/>
+      <w:bookmarkEnd w:id="2"/>
+    </w:p>
+    <w:p/>
+    <w:p>
+      <w:pPr>
+        <w:sectPr>
+          <w:footerReference w:type="default" r:id="rId11"/>
+          <w:pgSz w:w="11906" w:h="16838"/>
+          <w:pgMar w:top="1417" w:right="1417" w:bottom="1417" w:left="1417" w:header="708" w:footer="708" w:gutter="0"/>
+          <w:cols w:space="708"/>
+          <w:docGrid w:linePitch="360"/>
+        </w:sectPr>
+      </w:pPr>
+    </w:p>
+    <w:p>
+      <w:pPr>
+        <w:keepNext/>
+        <w:jc w:val="center"/>
+      </w:pPr>
+      <w:r>
+        <w:rPr>
+          <w:noProof/>
+          <w:lang w:eastAsia="pl-PL"/>
+        </w:rPr>
+        <w:lastRenderedPageBreak/>
+        <w:drawing>
+          <wp:inline distT="0" distB="0" distL="0" distR="0" wp14:anchorId="66A52034" wp14:editId="67D16732">
+            <wp:extent cx="8100000" cy="5457600"/>
+            <wp:effectExtent l="0" t="0" r="0" b="0"/>
+            <wp:docPr id="3" name="Obraz 3" descr="D:\Zesta\Analogowe uklady peryferyjne\repo\raport\schemat.png"/>
+            <wp:cNvGraphicFramePr>
+              <a:graphicFrameLocks xmlns:a="http://schemas.openxmlformats.org/drawingml/2006/main" noChangeAspect="1"/>
+            </wp:cNvGraphicFramePr>
+            <a:graphic xmlns:a="http://schemas.openxmlformats.org/drawingml/2006/main">
+              <a:graphicData uri="http://schemas.openxmlformats.org/drawingml/2006/picture">
+                <pic:pic xmlns:pic="http://schemas.openxmlformats.org/drawingml/2006/picture">
+                  <pic:nvPicPr>
+                    <pic:cNvPr id="0" name="Picture 3" descr="D:\Zesta\Analogowe uklady peryferyjne\repo\raport\schemat.png"/>
+                    <pic:cNvPicPr>
+                      <a:picLocks noChangeAspect="1" noChangeArrowheads="1"/>
+                    </pic:cNvPicPr>
+                  </pic:nvPicPr>
+                  <pic:blipFill>
+                    <a:blip r:embed="rId12" cstate="print">
+                      <a:extLst>
+                        <a:ext uri="{28A0092B-C50C-407E-A947-70E740481C1C}">
+                          <a14:useLocalDpi xmlns:a14="http://schemas.microsoft.com/office/drawing/2010/main" val="0"/>
+                        </a:ext>
+                      </a:extLst>
+                    </a:blip>
+                    <a:srcRect/>
+                    <a:stretch>
+                      <a:fillRect/>
+                    </a:stretch>
+                  </pic:blipFill>
+                  <pic:spPr bwMode="auto">
+                    <a:xfrm>
+                      <a:off x="0" y="0"/>
+                      <a:ext cx="8100000" cy="5457600"/>
+                    </a:xfrm>
+                    <a:prstGeom prst="rect">
+                      <a:avLst/>
+                    </a:prstGeom>
+                    <a:noFill/>
+                    <a:ln>
+                      <a:noFill/>
+                    </a:ln>
+                  </pic:spPr>
+                </pic:pic>
+              </a:graphicData>
+            </a:graphic>
+          </wp:inline>
+        </w:drawing>
+      </w:r>
+    </w:p>
+    <w:p>
+      <w:pPr>
+        <w:pStyle w:val="Legenda"/>
+      </w:pPr>
+      <w:bookmarkStart w:id="3" w:name="_Ref473655103"/>
+      <w:r>
+        <w:t xml:space="preserve">Rys </w:t>
+      </w:r>
+      <w:r>
+        <w:fldChar w:fldCharType="begin"/>
+      </w:r>
+      <w:r>
+        <w:instrText xml:space="preserve"> SEQ Rys \* ARABIC </w:instrText>
+      </w:r>
+      <w:r>
+        <w:fldChar w:fldCharType="separate"/>
+      </w:r>
+      <w:r>
+        <w:rPr>
+          <w:noProof/>
+        </w:rPr>
+        <w:t>3</w:t>
+      </w:r>
+      <w:r>
+        <w:rPr>
+          <w:noProof/>
+        </w:rPr>
+        <w:fldChar w:fldCharType="end"/>
+      </w:r>
+      <w:bookmarkEnd w:id="3"/>
+      <w:r>
+        <w:t xml:space="preserve"> Schemat ideowy modułu przetwornika</w:t>
+      </w:r>
+    </w:p>
+    <w:p>
+      <w:pPr>
+        <w:sectPr>
+          <w:pgSz w:w="16838" w:h="11906" w:orient="landscape"/>
+          <w:pgMar w:top="1417" w:right="1417" w:bottom="1417" w:left="1417" w:header="708" w:footer="708" w:gutter="0"/>
+          <w:cols w:space="708"/>
+          <w:docGrid w:linePitch="360"/>
+        </w:sectPr>
+      </w:pPr>
+    </w:p>
+    <w:p>
+      <w:pPr>
+        <w:pStyle w:val="Nagwek2"/>
+      </w:pPr>
+      <w:proofErr w:type="spellStart"/>
+      <w:r>
+        <w:lastRenderedPageBreak/>
+        <w:t>Layout</w:t>
+      </w:r>
+      <w:proofErr w:type="spellEnd"/>
+      <w:r>
+        <w:t xml:space="preserve"> PCB</w:t>
+      </w:r>
+    </w:p>
+    <w:p>
+      <w:r>
+        <w:tab/>
+        <w:t xml:space="preserve">Moduł przetwornika zrealizowano na laminacie dwustronnym. Układ ścieżek prezentuje </w:t>
+      </w:r>
+      <w:r>
+        <w:fldChar w:fldCharType="begin"/>
+      </w:r>
+      <w:r>
+        <w:instrText xml:space="preserve"> REF _Ref473651130 \h </w:instrText>
+      </w:r>
+      <w:r>
+        <w:fldChar w:fldCharType="separate"/>
+      </w:r>
+      <w:r>
+        <w:t xml:space="preserve">Rys </w:t>
+      </w:r>
+      <w:r>
+        <w:rPr>
+          <w:noProof/>
+        </w:rPr>
+        <w:t>4</w:t>
+      </w:r>
+      <w:r>
+        <w:fldChar w:fldCharType="end"/>
+      </w:r>
+      <w:r>
+        <w:t xml:space="preserve"> oraz </w:t>
+      </w:r>
+      <w:r>
+        <w:fldChar w:fldCharType="begin"/>
+      </w:r>
+      <w:r>
+        <w:instrText xml:space="preserve"> REF _Ref473651134 \h </w:instrText>
+      </w:r>
+      <w:r>
+        <w:fldChar w:fldCharType="separate"/>
+      </w:r>
+      <w:r>
+        <w:t xml:space="preserve">Rys </w:t>
+      </w:r>
+      <w:r>
+        <w:rPr>
+          <w:noProof/>
+        </w:rPr>
+        <w:t>5</w:t>
+      </w:r>
+      <w:r>
+        <w:fldChar w:fldCharType="end"/>
+      </w:r>
+    </w:p>
+    <w:p>
+      <w:pPr>
+        <w:keepNext/>
+        <w:jc w:val="center"/>
+      </w:pPr>
+      <w:r>
+        <w:rPr>
+          <w:noProof/>
+          <w:lang w:eastAsia="pl-PL"/>
+        </w:rPr>
+        <w:drawing>
+          <wp:inline distT="0" distB="0" distL="0" distR="0" wp14:anchorId="0555A6FA" wp14:editId="41F36D5B">
+            <wp:extent cx="4680000" cy="3146400"/>
+            <wp:effectExtent l="0" t="0" r="6350" b="0"/>
+            <wp:docPr id="7" name="Obraz 7" descr="D:\Zesta\Analogowe uklady peryferyjne\repo\raport\top.png"/>
+            <wp:cNvGraphicFramePr>
+              <a:graphicFrameLocks xmlns:a="http://schemas.openxmlformats.org/drawingml/2006/main" noChangeAspect="1"/>
+            </wp:cNvGraphicFramePr>
+            <a:graphic xmlns:a="http://schemas.openxmlformats.org/drawingml/2006/main">
+              <a:graphicData uri="http://schemas.openxmlformats.org/drawingml/2006/picture">
+                <pic:pic xmlns:pic="http://schemas.openxmlformats.org/drawingml/2006/picture">
+                  <pic:nvPicPr>
+                    <pic:cNvPr id="0" name="Picture 7" descr="D:\Zesta\Analogowe uklady peryferyjne\repo\raport\top.png"/>
+                    <pic:cNvPicPr>
+                      <a:picLocks noChangeAspect="1" noChangeArrowheads="1"/>
+                    </pic:cNvPicPr>
+                  </pic:nvPicPr>
+                  <pic:blipFill>
+                    <a:blip r:embed="rId13" cstate="print">
+                      <a:extLst>
+                        <a:ext uri="{28A0092B-C50C-407E-A947-70E740481C1C}">
+                          <a14:useLocalDpi xmlns:a14="http://schemas.microsoft.com/office/drawing/2010/main" val="0"/>
+                        </a:ext>
+                      </a:extLst>
+                    </a:blip>
+                    <a:srcRect/>
+                    <a:stretch>
+                      <a:fillRect/>
+                    </a:stretch>
+                  </pic:blipFill>
+                  <pic:spPr bwMode="auto">
+                    <a:xfrm>
+                      <a:off x="0" y="0"/>
+                      <a:ext cx="4680000" cy="3146400"/>
+                    </a:xfrm>
+                    <a:prstGeom prst="rect">
+                      <a:avLst/>
+                    </a:prstGeom>
+                    <a:noFill/>
+                    <a:ln>
+                      <a:noFill/>
+                    </a:ln>
+                  </pic:spPr>
+                </pic:pic>
+              </a:graphicData>
+            </a:graphic>
+          </wp:inline>
+        </w:drawing>
+      </w:r>
+    </w:p>
+    <w:p>
+      <w:pPr>
+        <w:pStyle w:val="Legenda"/>
+        <w:rPr>
+          <w:rFonts w:ascii="Times New Roman" w:hAnsi="Times New Roman" w:cs="Times New Roman"/>
+        </w:rPr>
+      </w:pPr>
+      <w:bookmarkStart w:id="4" w:name="_Ref473651130"/>
+      <w:r>
+        <w:t xml:space="preserve">Rys </w:t>
+      </w:r>
+      <w:r>
+        <w:fldChar w:fldCharType="begin"/>
+      </w:r>
+      <w:r>
+        <w:instrText xml:space="preserve"> SEQ Rys \* ARABIC </w:instrText>
+      </w:r>
+      <w:r>
+        <w:fldChar w:fldCharType="separate"/>
+      </w:r>
+      <w:r>
+        <w:rPr>
+          <w:noProof/>
+        </w:rPr>
+        <w:t>4</w:t>
+      </w:r>
+      <w:r>
+        <w:rPr>
+          <w:noProof/>
+        </w:rPr>
+        <w:fldChar w:fldCharType="end"/>
+      </w:r>
+      <w:bookmarkEnd w:id="4"/>
+      <w:r>
+        <w:t xml:space="preserve"> Ukł</w:t>
+      </w:r>
+      <w:r>
+        <w:rPr>
+          <w:rFonts w:ascii="Times New Roman" w:hAnsi="Times New Roman" w:cs="Times New Roman"/>
+        </w:rPr>
+        <w:t xml:space="preserve">ad ścieżek </w:t>
+      </w:r>
+      <w:r>
+        <w:rPr>
+          <w:rFonts w:ascii="Times New Roman" w:hAnsi="Times New Roman" w:cs="Times New Roman"/>
+        </w:rPr>
+        <w:t xml:space="preserve">– </w:t>
+      </w:r>
+      <w:r>
+        <w:rPr>
+          <w:rFonts w:ascii="Times New Roman" w:hAnsi="Times New Roman" w:cs="Times New Roman"/>
+        </w:rPr>
+        <w:t>warstwa Top</w:t>
+      </w:r>
+    </w:p>
+    <w:p/>
+    <w:p>
+      <w:pPr>
+        <w:keepNext/>
+        <w:jc w:val="center"/>
+      </w:pPr>
+      <w:r>
+        <w:rPr>
+          <w:noProof/>
+          <w:lang w:eastAsia="pl-PL"/>
+        </w:rPr>
+        <w:drawing>
+          <wp:inline distT="0" distB="0" distL="0" distR="0" wp14:anchorId="32B7202A" wp14:editId="3659B883">
+            <wp:extent cx="4680000" cy="3142800"/>
+            <wp:effectExtent l="0" t="0" r="6350" b="635"/>
+            <wp:docPr id="6" name="Obraz 6" descr="D:\Zesta\Analogowe uklady peryferyjne\repo\raport\bottom.png"/>
+            <wp:cNvGraphicFramePr>
+              <a:graphicFrameLocks xmlns:a="http://schemas.openxmlformats.org/drawingml/2006/main" noChangeAspect="1"/>
+            </wp:cNvGraphicFramePr>
+            <a:graphic xmlns:a="http://schemas.openxmlformats.org/drawingml/2006/main">
+              <a:graphicData uri="http://schemas.openxmlformats.org/drawingml/2006/picture">
+                <pic:pic xmlns:pic="http://schemas.openxmlformats.org/drawingml/2006/picture">
+                  <pic:nvPicPr>
+                    <pic:cNvPr id="0" name="Picture 6" descr="D:\Zesta\Analogowe uklady peryferyjne\repo\raport\bottom.png"/>
+                    <pic:cNvPicPr>
+                      <a:picLocks noChangeAspect="1" noChangeArrowheads="1"/>
+                    </pic:cNvPicPr>
+                  </pic:nvPicPr>
+                  <pic:blipFill>
+                    <a:blip r:embed="rId14" cstate="print">
+                      <a:extLst>
+                        <a:ext uri="{28A0092B-C50C-407E-A947-70E740481C1C}">
+                          <a14:useLocalDpi xmlns:a14="http://schemas.microsoft.com/office/drawing/2010/main" val="0"/>
+                        </a:ext>
+                      </a:extLst>
+                    </a:blip>
+                    <a:srcRect/>
+                    <a:stretch>
+                      <a:fillRect/>
+                    </a:stretch>
+                  </pic:blipFill>
+                  <pic:spPr bwMode="auto">
+                    <a:xfrm>
+                      <a:off x="0" y="0"/>
+                      <a:ext cx="4680000" cy="3142800"/>
+                    </a:xfrm>
+                    <a:prstGeom prst="rect">
+                      <a:avLst/>
+                    </a:prstGeom>
+                    <a:noFill/>
+                    <a:ln>
+                      <a:noFill/>
+                    </a:ln>
+                  </pic:spPr>
+                </pic:pic>
+              </a:graphicData>
+            </a:graphic>
+          </wp:inline>
+        </w:drawing>
+      </w:r>
+    </w:p>
+    <w:p>
+      <w:pPr>
+        <w:pStyle w:val="Legenda"/>
+      </w:pPr>
+      <w:bookmarkStart w:id="5" w:name="_Ref473651134"/>
+      <w:r>
+        <w:t xml:space="preserve">Rys </w:t>
+      </w:r>
+      <w:r>
+        <w:fldChar w:fldCharType="begin"/>
+      </w:r>
+      <w:r>
+        <w:instrText xml:space="preserve"> SEQ Rys \* ARABIC </w:instrText>
+      </w:r>
+      <w:r>
+        <w:fldChar w:fldCharType="separate"/>
+      </w:r>
+      <w:r>
+        <w:rPr>
+          <w:noProof/>
+        </w:rPr>
+        <w:t>5</w:t>
+      </w:r>
+      <w:r>
+        <w:rPr>
+          <w:noProof/>
+        </w:rPr>
+        <w:fldChar w:fldCharType="end"/>
+      </w:r>
+      <w:bookmarkEnd w:id="5"/>
+      <w:r>
+        <w:t xml:space="preserve"> Układ ścieżek </w:t>
+      </w:r>
+      <w:r>
+        <w:t xml:space="preserve">– </w:t>
+      </w:r>
+      <w:r>
+        <w:t xml:space="preserve">warstwa </w:t>
+      </w:r>
+      <w:proofErr w:type="spellStart"/>
+      <w:r>
+        <w:t>Bottom</w:t>
+      </w:r>
+      <w:proofErr w:type="spellEnd"/>
+    </w:p>
+    <w:p/>
     <w:p>
       <w:pPr>
         <w:pStyle w:val="Nagwek1"/>
       </w:pPr>
       <w:r>
-        <w:t>Schemat ideowy</w:t>
-      </w:r>
-    </w:p>
-    <w:p/>
+        <w:lastRenderedPageBreak/>
+        <w:t>Pomiary</w:t>
+      </w:r>
+    </w:p>
+    <w:p>
+      <w:r>
+        <w:tab/>
+      </w:r>
+    </w:p>
     <w:p>
       <w:pPr>
         <w:pStyle w:val="Nagwek1"/>
       </w:pPr>
       <w:r>
-        <w:t>Symulacje</w:t>
-      </w:r>
-    </w:p>
-    <w:p/>
-    <w:p>
-      <w:pPr>
-        <w:pStyle w:val="Nagwek1"/>
-      </w:pPr>
-      <w:proofErr w:type="spellStart"/>
-      <w:r>
-        <w:t>Layout</w:t>
-      </w:r>
-      <w:proofErr w:type="spellEnd"/>
-      <w:r>
-        <w:t xml:space="preserve"> PCB</w:t>
-      </w:r>
-    </w:p>
-    <w:p/>
-    <w:p>
-      <w:pPr>
-        <w:pStyle w:val="Nagwek1"/>
-      </w:pPr>
-      <w:r>
-        <w:t>Pomiary</w:t>
-      </w:r>
-    </w:p>
-    <w:p/>
-    <w:p>
-      <w:pPr>
-        <w:pStyle w:val="Nagwek1"/>
-      </w:pPr>
-      <w:r>
         <w:t>Wnioski</w:t>
       </w:r>
     </w:p>
     <w:p>
-      <w:bookmarkStart w:id="0" w:name="_GoBack"/>
-      <w:bookmarkEnd w:id="0"/>
+      <w:r>
+        <w:tab/>
+      </w:r>
     </w:p>
     <w:p/>
     <w:sectPr>
@@ -207,6 +1102,218 @@
     </w:sectPr>
   </w:body>
 </w:document>
+</file>
+
+<file path=word/endnotes.xml><?xml version="1.0" encoding="utf-8"?>
+<w:endnotes xmlns:wpc="http://schemas.microsoft.com/office/word/2010/wordprocessingCanvas" xmlns:mc="http://schemas.openxmlformats.org/markup-compatibility/2006" xmlns:o="urn:schemas-microsoft-com:office:office" xmlns:r="http://schemas.openxmlformats.org/officeDocument/2006/relationships" xmlns:m="http://schemas.openxmlformats.org/officeDocument/2006/math" xmlns:v="urn:schemas-microsoft-com:vml" xmlns:wp14="http://schemas.microsoft.com/office/word/2010/wordprocessingDrawing" xmlns:wp="http://schemas.openxmlformats.org/drawingml/2006/wordprocessingDrawing" xmlns:w10="urn:schemas-microsoft-com:office:word" xmlns:w="http://schemas.openxmlformats.org/wordprocessingml/2006/main" xmlns:w14="http://schemas.microsoft.com/office/word/2010/wordml" xmlns:wpg="http://schemas.microsoft.com/office/word/2010/wordprocessingGroup" xmlns:wpi="http://schemas.microsoft.com/office/word/2010/wordprocessingInk" xmlns:wne="http://schemas.microsoft.com/office/word/2006/wordml" xmlns:wps="http://schemas.microsoft.com/office/word/2010/wordprocessingShape" mc:Ignorable="w14 wp14">
+  <w:endnote w:type="separator" w:id="-1">
+    <w:p>
+      <w:pPr>
+        <w:spacing w:after="0" w:line="240" w:lineRule="auto"/>
+      </w:pPr>
+      <w:r>
+        <w:separator/>
+      </w:r>
+    </w:p>
+  </w:endnote>
+  <w:endnote w:type="continuationSeparator" w:id="0">
+    <w:p>
+      <w:pPr>
+        <w:spacing w:after="0" w:line="240" w:lineRule="auto"/>
+      </w:pPr>
+      <w:r>
+        <w:continuationSeparator/>
+      </w:r>
+    </w:p>
+  </w:endnote>
+</w:endnotes>
+</file>
+
+<file path=word/footer1.xml><?xml version="1.0" encoding="utf-8"?>
+<w:ftr xmlns:wpc="http://schemas.microsoft.com/office/word/2010/wordprocessingCanvas" xmlns:mc="http://schemas.openxmlformats.org/markup-compatibility/2006" xmlns:o="urn:schemas-microsoft-com:office:office" xmlns:r="http://schemas.openxmlformats.org/officeDocument/2006/relationships" xmlns:m="http://schemas.openxmlformats.org/officeDocument/2006/math" xmlns:v="urn:schemas-microsoft-com:vml" xmlns:wp14="http://schemas.microsoft.com/office/word/2010/wordprocessingDrawing" xmlns:wp="http://schemas.openxmlformats.org/drawingml/2006/wordprocessingDrawing" xmlns:w10="urn:schemas-microsoft-com:office:word" xmlns:w="http://schemas.openxmlformats.org/wordprocessingml/2006/main" xmlns:w14="http://schemas.microsoft.com/office/word/2010/wordml" xmlns:wpg="http://schemas.microsoft.com/office/word/2010/wordprocessingGroup" xmlns:wpi="http://schemas.microsoft.com/office/word/2010/wordprocessingInk" xmlns:wne="http://schemas.microsoft.com/office/word/2006/wordml" xmlns:wps="http://schemas.microsoft.com/office/word/2010/wordprocessingShape" mc:Ignorable="w14 wp14">
+  <w:sdt>
+    <w:sdtPr>
+      <w:id w:val="-1613738545"/>
+      <w:docPartObj>
+        <w:docPartGallery w:val="Page Numbers (Bottom of Page)"/>
+        <w:docPartUnique/>
+      </w:docPartObj>
+    </w:sdtPr>
+    <w:sdtEndPr/>
+    <w:sdtContent>
+      <w:p>
+        <w:pPr>
+          <w:pStyle w:val="Stopka"/>
+          <w:jc w:val="right"/>
+        </w:pPr>
+        <w:r>
+          <w:fldChar w:fldCharType="begin"/>
+        </w:r>
+        <w:r>
+          <w:instrText>PAGE   \* MERGEFORMAT</w:instrText>
+        </w:r>
+        <w:r>
+          <w:fldChar w:fldCharType="separate"/>
+        </w:r>
+        <w:r>
+          <w:rPr>
+            <w:noProof/>
+          </w:rPr>
+          <w:t>2</w:t>
+        </w:r>
+        <w:r>
+          <w:fldChar w:fldCharType="end"/>
+        </w:r>
+      </w:p>
+    </w:sdtContent>
+  </w:sdt>
+</w:ftr>
+</file>
+
+<file path=word/footnotes.xml><?xml version="1.0" encoding="utf-8"?>
+<w:footnotes xmlns:wpc="http://schemas.microsoft.com/office/word/2010/wordprocessingCanvas" xmlns:mc="http://schemas.openxmlformats.org/markup-compatibility/2006" xmlns:o="urn:schemas-microsoft-com:office:office" xmlns:r="http://schemas.openxmlformats.org/officeDocument/2006/relationships" xmlns:m="http://schemas.openxmlformats.org/officeDocument/2006/math" xmlns:v="urn:schemas-microsoft-com:vml" xmlns:wp14="http://schemas.microsoft.com/office/word/2010/wordprocessingDrawing" xmlns:wp="http://schemas.openxmlformats.org/drawingml/2006/wordprocessingDrawing" xmlns:w10="urn:schemas-microsoft-com:office:word" xmlns:w="http://schemas.openxmlformats.org/wordprocessingml/2006/main" xmlns:w14="http://schemas.microsoft.com/office/word/2010/wordml" xmlns:wpg="http://schemas.microsoft.com/office/word/2010/wordprocessingGroup" xmlns:wpi="http://schemas.microsoft.com/office/word/2010/wordprocessingInk" xmlns:wne="http://schemas.microsoft.com/office/word/2006/wordml" xmlns:wps="http://schemas.microsoft.com/office/word/2010/wordprocessingShape" mc:Ignorable="w14 wp14">
+  <w:footnote w:type="separator" w:id="-1">
+    <w:p>
+      <w:pPr>
+        <w:spacing w:after="0" w:line="240" w:lineRule="auto"/>
+      </w:pPr>
+      <w:r>
+        <w:separator/>
+      </w:r>
+    </w:p>
+  </w:footnote>
+  <w:footnote w:type="continuationSeparator" w:id="0">
+    <w:p>
+      <w:pPr>
+        <w:spacing w:after="0" w:line="240" w:lineRule="auto"/>
+      </w:pPr>
+      <w:r>
+        <w:continuationSeparator/>
+      </w:r>
+    </w:p>
+  </w:footnote>
+</w:footnotes>
+</file>
+
+<file path=word/numbering.xml><?xml version="1.0" encoding="utf-8"?>
+<w:numbering xmlns:wpc="http://schemas.microsoft.com/office/word/2010/wordprocessingCanvas" xmlns:mc="http://schemas.openxmlformats.org/markup-compatibility/2006" xmlns:o="urn:schemas-microsoft-com:office:office" xmlns:r="http://schemas.openxmlformats.org/officeDocument/2006/relationships" xmlns:m="http://schemas.openxmlformats.org/officeDocument/2006/math" xmlns:v="urn:schemas-microsoft-com:vml" xmlns:wp14="http://schemas.microsoft.com/office/word/2010/wordprocessingDrawing" xmlns:wp="http://schemas.openxmlformats.org/drawingml/2006/wordprocessingDrawing" xmlns:w10="urn:schemas-microsoft-com:office:word" xmlns:w="http://schemas.openxmlformats.org/wordprocessingml/2006/main" xmlns:w14="http://schemas.microsoft.com/office/word/2010/wordml" xmlns:wpg="http://schemas.microsoft.com/office/word/2010/wordprocessingGroup" xmlns:wpi="http://schemas.microsoft.com/office/word/2010/wordprocessingInk" xmlns:wne="http://schemas.microsoft.com/office/word/2006/wordml" xmlns:wps="http://schemas.microsoft.com/office/word/2010/wordprocessingShape" mc:Ignorable="w14 wp14">
+  <w:abstractNum w:abstractNumId="0">
+    <w:nsid w:val="604B5874"/>
+    <w:multiLevelType w:val="hybridMultilevel"/>
+    <w:tmpl w:val="37BC822A"/>
+    <w:lvl w:ilvl="0" w:tplc="04150001">
+      <w:start w:val="1"/>
+      <w:numFmt w:val="bullet"/>
+      <w:lvlText w:val=""/>
+      <w:lvlJc w:val="left"/>
+      <w:pPr>
+        <w:ind w:left="720" w:hanging="360"/>
+      </w:pPr>
+      <w:rPr>
+        <w:rFonts w:ascii="Symbol" w:hAnsi="Symbol" w:hint="default"/>
+      </w:rPr>
+    </w:lvl>
+    <w:lvl w:ilvl="1" w:tplc="04150003" w:tentative="1">
+      <w:start w:val="1"/>
+      <w:numFmt w:val="bullet"/>
+      <w:lvlText w:val="o"/>
+      <w:lvlJc w:val="left"/>
+      <w:pPr>
+        <w:ind w:left="1440" w:hanging="360"/>
+      </w:pPr>
+      <w:rPr>
+        <w:rFonts w:ascii="Courier New" w:hAnsi="Courier New" w:cs="Courier New" w:hint="default"/>
+      </w:rPr>
+    </w:lvl>
+    <w:lvl w:ilvl="2" w:tplc="04150005" w:tentative="1">
+      <w:start w:val="1"/>
+      <w:numFmt w:val="bullet"/>
+      <w:lvlText w:val=""/>
+      <w:lvlJc w:val="left"/>
+      <w:pPr>
+        <w:ind w:left="2160" w:hanging="360"/>
+      </w:pPr>
+      <w:rPr>
+        <w:rFonts w:ascii="Wingdings" w:hAnsi="Wingdings" w:hint="default"/>
+      </w:rPr>
+    </w:lvl>
+    <w:lvl w:ilvl="3" w:tplc="04150001" w:tentative="1">
+      <w:start w:val="1"/>
+      <w:numFmt w:val="bullet"/>
+      <w:lvlText w:val=""/>
+      <w:lvlJc w:val="left"/>
+      <w:pPr>
+        <w:ind w:left="2880" w:hanging="360"/>
+      </w:pPr>
+      <w:rPr>
+        <w:rFonts w:ascii="Symbol" w:hAnsi="Symbol" w:hint="default"/>
+      </w:rPr>
+    </w:lvl>
+    <w:lvl w:ilvl="4" w:tplc="04150003" w:tentative="1">
+      <w:start w:val="1"/>
+      <w:numFmt w:val="bullet"/>
+      <w:lvlText w:val="o"/>
+      <w:lvlJc w:val="left"/>
+      <w:pPr>
+        <w:ind w:left="3600" w:hanging="360"/>
+      </w:pPr>
+      <w:rPr>
+        <w:rFonts w:ascii="Courier New" w:hAnsi="Courier New" w:cs="Courier New" w:hint="default"/>
+      </w:rPr>
+    </w:lvl>
+    <w:lvl w:ilvl="5" w:tplc="04150005" w:tentative="1">
+      <w:start w:val="1"/>
+      <w:numFmt w:val="bullet"/>
+      <w:lvlText w:val=""/>
+      <w:lvlJc w:val="left"/>
+      <w:pPr>
+        <w:ind w:left="4320" w:hanging="360"/>
+      </w:pPr>
+      <w:rPr>
+        <w:rFonts w:ascii="Wingdings" w:hAnsi="Wingdings" w:hint="default"/>
+      </w:rPr>
+    </w:lvl>
+    <w:lvl w:ilvl="6" w:tplc="04150001" w:tentative="1">
+      <w:start w:val="1"/>
+      <w:numFmt w:val="bullet"/>
+      <w:lvlText w:val=""/>
+      <w:lvlJc w:val="left"/>
+      <w:pPr>
+        <w:ind w:left="5040" w:hanging="360"/>
+      </w:pPr>
+      <w:rPr>
+        <w:rFonts w:ascii="Symbol" w:hAnsi="Symbol" w:hint="default"/>
+      </w:rPr>
+    </w:lvl>
+    <w:lvl w:ilvl="7" w:tplc="04150003" w:tentative="1">
+      <w:start w:val="1"/>
+      <w:numFmt w:val="bullet"/>
+      <w:lvlText w:val="o"/>
+      <w:lvlJc w:val="left"/>
+      <w:pPr>
+        <w:ind w:left="5760" w:hanging="360"/>
+      </w:pPr>
+      <w:rPr>
+        <w:rFonts w:ascii="Courier New" w:hAnsi="Courier New" w:cs="Courier New" w:hint="default"/>
+      </w:rPr>
+    </w:lvl>
+    <w:lvl w:ilvl="8" w:tplc="04150005" w:tentative="1">
+      <w:start w:val="1"/>
+      <w:numFmt w:val="bullet"/>
+      <w:lvlText w:val=""/>
+      <w:lvlJc w:val="left"/>
+      <w:pPr>
+        <w:ind w:left="6480" w:hanging="360"/>
+      </w:pPr>
+      <w:rPr>
+        <w:rFonts w:ascii="Wingdings" w:hAnsi="Wingdings" w:hint="default"/>
+      </w:rPr>
+    </w:lvl>
+  </w:abstractNum>
+  <w:num w:numId="1">
+    <w:abstractNumId w:val="0"/>
+  </w:num>
+</w:numbering>
 </file>
 
 <file path=word/styles.xml><?xml version="1.0" encoding="utf-8"?>
@@ -989,6 +2096,98 @@
       <w:lang w:bidi="en-US"/>
     </w:rPr>
   </w:style>
+  <w:style w:type="paragraph" w:styleId="Nagwek">
+    <w:name w:val="header"/>
+    <w:basedOn w:val="Normalny"/>
+    <w:link w:val="NagwekZnak"/>
+    <w:uiPriority w:val="99"/>
+    <w:unhideWhenUsed/>
+    <w:rsid w:val="00CF0558"/>
+    <w:pPr>
+      <w:tabs>
+        <w:tab w:val="center" w:pos="4536"/>
+        <w:tab w:val="right" w:pos="9072"/>
+      </w:tabs>
+      <w:spacing w:after="0" w:line="240" w:lineRule="auto"/>
+    </w:pPr>
+  </w:style>
+  <w:style w:type="character" w:customStyle="1" w:styleId="NagwekZnak">
+    <w:name w:val="Nagłówek Znak"/>
+    <w:basedOn w:val="Domylnaczcionkaakapitu"/>
+    <w:link w:val="Nagwek"/>
+    <w:uiPriority w:val="99"/>
+    <w:rsid w:val="00CF0558"/>
+  </w:style>
+  <w:style w:type="paragraph" w:styleId="Stopka">
+    <w:name w:val="footer"/>
+    <w:basedOn w:val="Normalny"/>
+    <w:link w:val="StopkaZnak"/>
+    <w:uiPriority w:val="99"/>
+    <w:unhideWhenUsed/>
+    <w:rsid w:val="00CF0558"/>
+    <w:pPr>
+      <w:tabs>
+        <w:tab w:val="center" w:pos="4536"/>
+        <w:tab w:val="right" w:pos="9072"/>
+      </w:tabs>
+      <w:spacing w:after="0" w:line="240" w:lineRule="auto"/>
+    </w:pPr>
+  </w:style>
+  <w:style w:type="character" w:customStyle="1" w:styleId="StopkaZnak">
+    <w:name w:val="Stopka Znak"/>
+    <w:basedOn w:val="Domylnaczcionkaakapitu"/>
+    <w:link w:val="Stopka"/>
+    <w:uiPriority w:val="99"/>
+    <w:rsid w:val="00CF0558"/>
+  </w:style>
+  <w:style w:type="paragraph" w:styleId="Tekstdymka">
+    <w:name w:val="Balloon Text"/>
+    <w:basedOn w:val="Normalny"/>
+    <w:link w:val="TekstdymkaZnak"/>
+    <w:uiPriority w:val="99"/>
+    <w:semiHidden/>
+    <w:unhideWhenUsed/>
+    <w:rsid w:val="00CF0558"/>
+    <w:pPr>
+      <w:spacing w:after="0" w:line="240" w:lineRule="auto"/>
+    </w:pPr>
+    <w:rPr>
+      <w:rFonts w:ascii="Tahoma" w:hAnsi="Tahoma" w:cs="Tahoma"/>
+      <w:sz w:val="16"/>
+      <w:szCs w:val="16"/>
+    </w:rPr>
+  </w:style>
+  <w:style w:type="character" w:customStyle="1" w:styleId="TekstdymkaZnak">
+    <w:name w:val="Tekst dymka Znak"/>
+    <w:basedOn w:val="Domylnaczcionkaakapitu"/>
+    <w:link w:val="Tekstdymka"/>
+    <w:uiPriority w:val="99"/>
+    <w:semiHidden/>
+    <w:rsid w:val="00CF0558"/>
+    <w:rPr>
+      <w:rFonts w:ascii="Tahoma" w:hAnsi="Tahoma" w:cs="Tahoma"/>
+      <w:sz w:val="16"/>
+      <w:szCs w:val="16"/>
+    </w:rPr>
+  </w:style>
+  <w:style w:type="paragraph" w:styleId="Legenda">
+    <w:name w:val="caption"/>
+    <w:basedOn w:val="Normalny"/>
+    <w:next w:val="Normalny"/>
+    <w:uiPriority w:val="35"/>
+    <w:unhideWhenUsed/>
+    <w:rsid w:val="00AA02C1"/>
+    <w:pPr>
+      <w:spacing w:line="240" w:lineRule="auto"/>
+      <w:jc w:val="center"/>
+    </w:pPr>
+    <w:rPr>
+      <w:b/>
+      <w:bCs/>
+      <w:sz w:val="18"/>
+      <w:szCs w:val="18"/>
+    </w:rPr>
+  </w:style>
 </w:styles>
 </file>
 
@@ -1770,6 +2969,98 @@
     </w:pPr>
     <w:rPr>
       <w:lang w:bidi="en-US"/>
+    </w:rPr>
+  </w:style>
+  <w:style w:type="paragraph" w:styleId="Nagwek">
+    <w:name w:val="header"/>
+    <w:basedOn w:val="Normalny"/>
+    <w:link w:val="NagwekZnak"/>
+    <w:uiPriority w:val="99"/>
+    <w:unhideWhenUsed/>
+    <w:rsid w:val="00CF0558"/>
+    <w:pPr>
+      <w:tabs>
+        <w:tab w:val="center" w:pos="4536"/>
+        <w:tab w:val="right" w:pos="9072"/>
+      </w:tabs>
+      <w:spacing w:after="0" w:line="240" w:lineRule="auto"/>
+    </w:pPr>
+  </w:style>
+  <w:style w:type="character" w:customStyle="1" w:styleId="NagwekZnak">
+    <w:name w:val="Nagłówek Znak"/>
+    <w:basedOn w:val="Domylnaczcionkaakapitu"/>
+    <w:link w:val="Nagwek"/>
+    <w:uiPriority w:val="99"/>
+    <w:rsid w:val="00CF0558"/>
+  </w:style>
+  <w:style w:type="paragraph" w:styleId="Stopka">
+    <w:name w:val="footer"/>
+    <w:basedOn w:val="Normalny"/>
+    <w:link w:val="StopkaZnak"/>
+    <w:uiPriority w:val="99"/>
+    <w:unhideWhenUsed/>
+    <w:rsid w:val="00CF0558"/>
+    <w:pPr>
+      <w:tabs>
+        <w:tab w:val="center" w:pos="4536"/>
+        <w:tab w:val="right" w:pos="9072"/>
+      </w:tabs>
+      <w:spacing w:after="0" w:line="240" w:lineRule="auto"/>
+    </w:pPr>
+  </w:style>
+  <w:style w:type="character" w:customStyle="1" w:styleId="StopkaZnak">
+    <w:name w:val="Stopka Znak"/>
+    <w:basedOn w:val="Domylnaczcionkaakapitu"/>
+    <w:link w:val="Stopka"/>
+    <w:uiPriority w:val="99"/>
+    <w:rsid w:val="00CF0558"/>
+  </w:style>
+  <w:style w:type="paragraph" w:styleId="Tekstdymka">
+    <w:name w:val="Balloon Text"/>
+    <w:basedOn w:val="Normalny"/>
+    <w:link w:val="TekstdymkaZnak"/>
+    <w:uiPriority w:val="99"/>
+    <w:semiHidden/>
+    <w:unhideWhenUsed/>
+    <w:rsid w:val="00CF0558"/>
+    <w:pPr>
+      <w:spacing w:after="0" w:line="240" w:lineRule="auto"/>
+    </w:pPr>
+    <w:rPr>
+      <w:rFonts w:ascii="Tahoma" w:hAnsi="Tahoma" w:cs="Tahoma"/>
+      <w:sz w:val="16"/>
+      <w:szCs w:val="16"/>
+    </w:rPr>
+  </w:style>
+  <w:style w:type="character" w:customStyle="1" w:styleId="TekstdymkaZnak">
+    <w:name w:val="Tekst dymka Znak"/>
+    <w:basedOn w:val="Domylnaczcionkaakapitu"/>
+    <w:link w:val="Tekstdymka"/>
+    <w:uiPriority w:val="99"/>
+    <w:semiHidden/>
+    <w:rsid w:val="00CF0558"/>
+    <w:rPr>
+      <w:rFonts w:ascii="Tahoma" w:hAnsi="Tahoma" w:cs="Tahoma"/>
+      <w:sz w:val="16"/>
+      <w:szCs w:val="16"/>
+    </w:rPr>
+  </w:style>
+  <w:style w:type="paragraph" w:styleId="Legenda">
+    <w:name w:val="caption"/>
+    <w:basedOn w:val="Normalny"/>
+    <w:next w:val="Normalny"/>
+    <w:uiPriority w:val="35"/>
+    <w:unhideWhenUsed/>
+    <w:rsid w:val="00AA02C1"/>
+    <w:pPr>
+      <w:spacing w:line="240" w:lineRule="auto"/>
+      <w:jc w:val="center"/>
+    </w:pPr>
+    <w:rPr>
+      <w:b/>
+      <w:bCs/>
+      <w:sz w:val="18"/>
+      <w:szCs w:val="18"/>
     </w:rPr>
   </w:style>
 </w:styles>
@@ -2058,4 +3349,16 @@
   <a:objectDefaults/>
   <a:extraClrSchemeLst/>
 </a:theme>
+</file>
+
+<file path=customXml/item1.xml><?xml version="1.0" encoding="utf-8"?>
+<b:Sources xmlns:b="http://schemas.openxmlformats.org/officeDocument/2006/bibliography" xmlns="http://schemas.openxmlformats.org/officeDocument/2006/bibliography" SelectedStyle="\APA.XSL" StyleName="APA"/>
+</file>
+
+<file path=customXml/itemProps1.xml><?xml version="1.0" encoding="utf-8"?>
+<ds:datastoreItem xmlns:ds="http://schemas.openxmlformats.org/officeDocument/2006/customXml" ds:itemID="{3DE50510-3309-4151-B286-797FC5DAB225}">
+  <ds:schemaRefs>
+    <ds:schemaRef ds:uri="http://schemas.openxmlformats.org/officeDocument/2006/bibliography"/>
+  </ds:schemaRefs>
+</ds:datastoreItem>
 </file>
</xml_diff>